<commit_message>
updated reporting code and made figures and tables
</commit_message>
<xml_diff>
--- a/restoration/tables/outplantMSVStable.docx
+++ b/restoration/tables/outplantMSVStable.docx
@@ -5405,7 +5405,7 @@
                 <w:szCs w:val="24"/>
                 <w:color w:val="000000"/>
               </w:rPr>
-              <w:t xml:space="preserve">NA</w:t>
+              <w:t xml:space="preserve">74</w:t>
             </w:r>
           </w:p>
         </w:tc>
@@ -5675,7 +5675,7 @@
                 <w:szCs w:val="24"/>
                 <w:color w:val="000000"/>
               </w:rPr>
-              <w:t xml:space="preserve">NA</w:t>
+              <w:t xml:space="preserve">97</w:t>
             </w:r>
           </w:p>
         </w:tc>
@@ -5945,7 +5945,7 @@
                 <w:szCs w:val="24"/>
                 <w:color w:val="000000"/>
               </w:rPr>
-              <w:t xml:space="preserve">NA</w:t>
+              <w:t xml:space="preserve">100</w:t>
             </w:r>
           </w:p>
         </w:tc>
@@ -6215,7 +6215,7 @@
                 <w:szCs w:val="24"/>
                 <w:color w:val="000000"/>
               </w:rPr>
-              <w:t xml:space="preserve">NA</w:t>
+              <w:t xml:space="preserve">84.2</w:t>
             </w:r>
           </w:p>
         </w:tc>
@@ -6485,7 +6485,7 @@
                 <w:szCs w:val="24"/>
                 <w:color w:val="000000"/>
               </w:rPr>
-              <w:t xml:space="preserve">NA</w:t>
+              <w:t xml:space="preserve">59.2</w:t>
             </w:r>
           </w:p>
         </w:tc>
@@ -6755,7 +6755,7 @@
                 <w:szCs w:val="24"/>
                 <w:color w:val="000000"/>
               </w:rPr>
-              <w:t xml:space="preserve">NA</w:t>
+              <w:t xml:space="preserve">57.5</w:t>
             </w:r>
           </w:p>
         </w:tc>
@@ -7025,7 +7025,7 @@
                 <w:szCs w:val="24"/>
                 <w:color w:val="000000"/>
               </w:rPr>
-              <w:t xml:space="preserve">NA</w:t>
+              <w:t xml:space="preserve">64.83</w:t>
             </w:r>
           </w:p>
         </w:tc>
@@ -7295,7 +7295,7 @@
                 <w:szCs w:val="24"/>
                 <w:color w:val="000000"/>
               </w:rPr>
-              <w:t xml:space="preserve">NA</w:t>
+              <w:t xml:space="preserve">80.67</w:t>
             </w:r>
           </w:p>
         </w:tc>
@@ -7565,7 +7565,7 @@
                 <w:szCs w:val="24"/>
                 <w:color w:val="000000"/>
               </w:rPr>
-              <w:t xml:space="preserve">NA</w:t>
+              <w:t xml:space="preserve">84</w:t>
             </w:r>
           </w:p>
         </w:tc>
@@ -7835,7 +7835,7 @@
                 <w:szCs w:val="22"/>
                 <w:color w:val="000000"/>
               </w:rPr>
-              <w:t xml:space="preserve">46.16</w:t>
+              <w:t xml:space="preserve">70.48</w:t>
             </w:r>
           </w:p>
         </w:tc>

</xml_diff>